<commit_message>
updated Testing Concept to PI and TM
</commit_message>
<xml_diff>
--- a/doc/TC/TC.docx
+++ b/doc/TC/TC.docx
@@ -290,7 +290,13 @@
       </w:r>
       <w:proofErr w:type="spellEnd"/>
       <w:r>
-        <w:t xml:space="preserve"> fertig zu stellen ist es nötig grundlegende Elemente frühzeitig zu testen.</w:t>
+        <w:t xml:space="preserve"> fertig zu stellen ist es nötig grundlegende</w:t>
+      </w:r>
+      <w:r>
+        <w:t xml:space="preserve"> des Systems</w:t>
+      </w:r>
+      <w:r>
+        <w:t xml:space="preserve"> Elemente frühzeitig zu testen.</w:t>
       </w:r>
     </w:p>
     <w:p>
@@ -306,7 +312,33 @@
         <w:pStyle w:val="Standardtext"/>
       </w:pPr>
       <w:r>
-        <w:t>Im Falle des Projektes ist dies durch Kundenmeilensteine und Coaching Meilensteine in den Projektvorgaben vorgeschrieben was zuerst fertiggestellt werden muss. In dieser Reihenfolge ist eine Priorisierung in ungefährer Reihenfolge vorgeschrieben. Es entsteht dadurch ein geringeres Risiko am Ende der Implementierung der Sortieranlage einen Fehler in den Aktoren zu finden.</w:t>
+        <w:t xml:space="preserve">Im Falle des Projektes ist dies durch Kundenmeilensteine und Coaching Meilensteine in den Projektvorgaben vorgeschrieben was zuerst fertiggestellt werden </w:t>
+      </w:r>
+      <w:r>
+        <w:t>sollte, sofern keine anderen Absprachen getroffen wurden</w:t>
+      </w:r>
+      <w:r>
+        <w:t xml:space="preserve">. In dieser Reihenfolge ist eine Priorisierung in ungefährer Reihenfolge vorgeschrieben. Es entsteht dadurch </w:t>
+      </w:r>
+      <w:r>
+        <w:t xml:space="preserve">z.B. </w:t>
+      </w:r>
+      <w:r>
+        <w:t xml:space="preserve">ein geringeres Risiko am Ende der Implementierung der Sortieranlage einen Fehler in den Aktoren </w:t>
+      </w:r>
+      <w:r>
+        <w:t xml:space="preserve">oder Sensoren </w:t>
+      </w:r>
+      <w:r>
+        <w:t>zu finden.</w:t>
+      </w:r>
+    </w:p>
+    <w:p>
+      <w:pPr>
+        <w:pStyle w:val="Standardtext"/>
+      </w:pPr>
+      <w:r>
+        <w:t>Man kann dies grundlegend mit dem Bau eines Gebäudes vergleichen. Solange das Fundament nicht richtig steht, steht das was auf dem Fundament steht nicht lange.</w:t>
       </w:r>
     </w:p>
     <w:p>
@@ -326,8 +358,6 @@
           <w:ilvl w:val="12"/>
           <w:numId w:val="0"/>
         </w:numPr>
-      </w:pPr>
-      <w:r>
         <w:rPr>
           <w:rFonts w:cs="Arial"/>
           <w:color w:val="222426"/>
@@ -335,8 +365,7 @@
           <w:szCs w:val="23"/>
           <w:shd w:val="clear" w:color="auto" w:fill="FFFFFF"/>
         </w:rPr>
-        <w:t>Beim Testen soll darauf geachtet werden, dass Grenzen, inverse Relationen, Mehrfachprüfungen</w:t>
-      </w:r>
+      </w:pPr>
       <w:r>
         <w:rPr>
           <w:rFonts w:cs="Arial"/>
@@ -345,7 +374,7 @@
           <w:szCs w:val="23"/>
           <w:shd w:val="clear" w:color="auto" w:fill="FFFFFF"/>
         </w:rPr>
-        <w:t xml:space="preserve"> – also von einer anderen Person –</w:t>
+        <w:t xml:space="preserve">Beim Testen soll darauf geachtet werden, </w:t>
       </w:r>
       <w:r>
         <w:rPr>
@@ -355,7 +384,47 @@
           <w:szCs w:val="23"/>
           <w:shd w:val="clear" w:color="auto" w:fill="FFFFFF"/>
         </w:rPr>
-        <w:t xml:space="preserve">, Error Zustände und Geschwindigkeit getestet </w:t>
+        <w:t>Mehrfachprüfungen</w:t>
+      </w:r>
+      <w:r>
+        <w:rPr>
+          <w:rFonts w:cs="Arial"/>
+          <w:color w:val="222426"/>
+          <w:sz w:val="23"/>
+          <w:szCs w:val="23"/>
+          <w:shd w:val="clear" w:color="auto" w:fill="FFFFFF"/>
+        </w:rPr>
+        <w:t xml:space="preserve"> </w:t>
+      </w:r>
+      <w:r>
+        <w:rPr>
+          <w:rFonts w:cs="Arial"/>
+          <w:color w:val="222426"/>
+          <w:sz w:val="23"/>
+          <w:szCs w:val="23"/>
+          <w:shd w:val="clear" w:color="auto" w:fill="FFFFFF"/>
+        </w:rPr>
+        <w:t xml:space="preserve">– also von einer anderen Person – </w:t>
+      </w:r>
+      <w:r>
+        <w:rPr>
+          <w:rFonts w:cs="Arial"/>
+          <w:color w:val="222426"/>
+          <w:sz w:val="23"/>
+          <w:szCs w:val="23"/>
+          <w:shd w:val="clear" w:color="auto" w:fill="FFFFFF"/>
+        </w:rPr>
+        <w:t xml:space="preserve">vorhanden sind, </w:t>
+      </w:r>
+      <w:r>
+        <w:rPr>
+          <w:rFonts w:cs="Arial"/>
+          <w:color w:val="222426"/>
+          <w:sz w:val="23"/>
+          <w:szCs w:val="23"/>
+          <w:shd w:val="clear" w:color="auto" w:fill="FFFFFF"/>
+        </w:rPr>
+        <w:t xml:space="preserve">dass Grenzen, inverse Relationen, Error Zustände und Geschwindigkeit getestet </w:t>
       </w:r>
       <w:r>
         <w:rPr>
@@ -380,6 +449,85 @@
     </w:p>
     <w:p>
       <w:pPr>
+        <w:pStyle w:val="Standardtext"/>
+        <w:numPr>
+          <w:ilvl w:val="12"/>
+          <w:numId w:val="0"/>
+        </w:numPr>
+        <w:rPr>
+          <w:rFonts w:cs="Arial"/>
+          <w:color w:val="222426"/>
+          <w:sz w:val="23"/>
+          <w:szCs w:val="23"/>
+          <w:shd w:val="clear" w:color="auto" w:fill="FFFFFF"/>
+        </w:rPr>
+      </w:pPr>
+      <w:r>
+        <w:rPr>
+          <w:rFonts w:cs="Arial"/>
+          <w:color w:val="222426"/>
+          <w:sz w:val="23"/>
+          <w:szCs w:val="23"/>
+          <w:shd w:val="clear" w:color="auto" w:fill="FFFFFF"/>
+        </w:rPr>
+        <w:t xml:space="preserve">Letztendlich soll jedoch das System zunächst vor dem Abnahmetest auf </w:t>
+      </w:r>
+      <w:r>
+        <w:rPr>
+          <w:rFonts w:cs="Arial"/>
+          <w:color w:val="222426"/>
+          <w:sz w:val="23"/>
+          <w:szCs w:val="23"/>
+          <w:shd w:val="clear" w:color="auto" w:fill="FFFFFF"/>
+        </w:rPr>
+        <w:t xml:space="preserve">die Einhaltung der </w:t>
+      </w:r>
+      <w:proofErr w:type="spellStart"/>
+      <w:r>
+        <w:rPr>
+          <w:rFonts w:cs="Arial"/>
+          <w:color w:val="222426"/>
+          <w:sz w:val="23"/>
+          <w:szCs w:val="23"/>
+          <w:shd w:val="clear" w:color="auto" w:fill="FFFFFF"/>
+        </w:rPr>
+        <w:t>Requirements</w:t>
+      </w:r>
+      <w:proofErr w:type="spellEnd"/>
+      <w:r>
+        <w:rPr>
+          <w:rFonts w:cs="Arial"/>
+          <w:color w:val="222426"/>
+          <w:sz w:val="23"/>
+          <w:szCs w:val="23"/>
+          <w:shd w:val="clear" w:color="auto" w:fill="FFFFFF"/>
+        </w:rPr>
+        <w:t xml:space="preserve"> geprüft werden.</w:t>
+      </w:r>
+    </w:p>
+    <w:p>
+      <w:pPr>
+        <w:pStyle w:val="Standardtext"/>
+        <w:numPr>
+          <w:ilvl w:val="12"/>
+          <w:numId w:val="0"/>
+        </w:numPr>
+      </w:pPr>
+      <w:r>
+        <w:rPr>
+          <w:rFonts w:cs="Arial"/>
+          <w:color w:val="222426"/>
+          <w:sz w:val="23"/>
+          <w:szCs w:val="23"/>
+          <w:shd w:val="clear" w:color="auto" w:fill="FFFFFF"/>
+        </w:rPr>
+        <w:t>Beim Start des Systems soll es zudem die Möglichkeit geben einen Komponententest der HAL vorzunehmen um nicht funktionierende Komponenten zu erkennen.</w:t>
+      </w:r>
+      <w:bookmarkStart w:id="8" w:name="_GoBack"/>
+      <w:bookmarkEnd w:id="8"/>
+    </w:p>
+    <w:p>
+      <w:pPr>
         <w:pStyle w:val="berschrift2"/>
       </w:pPr>
       <w:r>
@@ -395,7 +543,10 @@
         </w:numPr>
       </w:pPr>
       <w:r>
-        <w:t>PE_01</w:t>
+        <w:t>PI</w:t>
+      </w:r>
+      <w:r>
+        <w:t>_01</w:t>
       </w:r>
     </w:p>
     <w:p>
@@ -435,7 +586,13 @@
         </w:numPr>
       </w:pPr>
       <w:r>
-        <w:t>PE_02</w:t>
+        <w:t>P</w:t>
+      </w:r>
+      <w:r>
+        <w:t>I</w:t>
+      </w:r>
+      <w:r>
+        <w:t>_02</w:t>
       </w:r>
     </w:p>
     <w:p>
@@ -475,7 +632,13 @@
         </w:numPr>
       </w:pPr>
       <w:r>
-        <w:t>PE_03</w:t>
+        <w:t>P</w:t>
+      </w:r>
+      <w:r>
+        <w:t>I</w:t>
+      </w:r>
+      <w:r>
+        <w:t>_03</w:t>
       </w:r>
     </w:p>
     <w:p>
@@ -515,7 +678,13 @@
         </w:numPr>
       </w:pPr>
       <w:r>
-        <w:t>PE_04</w:t>
+        <w:t>P</w:t>
+      </w:r>
+      <w:r>
+        <w:t>I</w:t>
+      </w:r>
+      <w:r>
+        <w:t>_04</w:t>
       </w:r>
     </w:p>
     <w:p>
@@ -563,7 +732,10 @@
         </w:numPr>
       </w:pPr>
       <w:r>
-        <w:t>PE_05</w:t>
+        <w:t>PI</w:t>
+      </w:r>
+      <w:r>
+        <w:t>_05</w:t>
       </w:r>
     </w:p>
     <w:p>
@@ -612,7 +784,13 @@
       </w:pPr>
       <w:r>
         <w:lastRenderedPageBreak/>
-        <w:t>PE_06</w:t>
+        <w:t>P</w:t>
+      </w:r>
+      <w:r>
+        <w:t>I</w:t>
+      </w:r>
+      <w:r>
+        <w:t>_06</w:t>
       </w:r>
     </w:p>
     <w:p>
@@ -820,7 +998,10 @@
         </w:numPr>
       </w:pPr>
       <w:r>
-        <w:t>LB_00</w:t>
+        <w:t>TM</w:t>
+      </w:r>
+      <w:r>
+        <w:t>_00</w:t>
       </w:r>
     </w:p>
     <w:p>
@@ -860,8 +1041,10 @@
         </w:numPr>
       </w:pPr>
       <w:r>
-        <w:lastRenderedPageBreak/>
-        <w:t>LB_01</w:t>
+        <w:t>TM</w:t>
+      </w:r>
+      <w:r>
+        <w:t>_01</w:t>
       </w:r>
     </w:p>
     <w:p>
@@ -997,7 +1180,10 @@
         </w:numPr>
       </w:pPr>
       <w:r>
-        <w:t>LB_02</w:t>
+        <w:t>TM</w:t>
+      </w:r>
+      <w:r>
+        <w:t>_02</w:t>
       </w:r>
     </w:p>
     <w:p>
@@ -1093,7 +1279,10 @@
         </w:numPr>
       </w:pPr>
       <w:r>
-        <w:t>LB_03</w:t>
+        <w:t>TM</w:t>
+      </w:r>
+      <w:r>
+        <w:t>_03</w:t>
       </w:r>
     </w:p>
     <w:p>
@@ -1117,7 +1306,10 @@
         </w:numPr>
       </w:pPr>
       <w:r>
-        <w:t>LB_04</w:t>
+        <w:t>TM</w:t>
+      </w:r>
+      <w:r>
+        <w:t>_04</w:t>
       </w:r>
     </w:p>
     <w:p>
@@ -1153,7 +1345,10 @@
         </w:numPr>
       </w:pPr>
       <w:r>
-        <w:t>LB_05</w:t>
+        <w:t>TM</w:t>
+      </w:r>
+      <w:r>
+        <w:t>_05</w:t>
       </w:r>
     </w:p>
     <w:p>
@@ -1189,7 +1384,10 @@
         </w:numPr>
       </w:pPr>
       <w:r>
-        <w:t>LB_06</w:t>
+        <w:t>TM</w:t>
+      </w:r>
+      <w:r>
+        <w:t>_06</w:t>
       </w:r>
     </w:p>
     <w:p>
@@ -1213,7 +1411,10 @@
         </w:numPr>
       </w:pPr>
       <w:r>
-        <w:t>LB_07</w:t>
+        <w:t>TM</w:t>
+      </w:r>
+      <w:r>
+        <w:t>_07</w:t>
       </w:r>
     </w:p>
     <w:p>
@@ -1257,7 +1458,10 @@
         </w:numPr>
       </w:pPr>
       <w:r>
-        <w:t>LB_08</w:t>
+        <w:t>TM</w:t>
+      </w:r>
+      <w:r>
+        <w:t>_08</w:t>
       </w:r>
     </w:p>
     <w:p>
@@ -1269,7 +1473,6 @@
         </w:numPr>
       </w:pPr>
       <w:r>
-        <w:lastRenderedPageBreak/>
         <w:t xml:space="preserve">T27: Es wird ein flacher </w:t>
       </w:r>
       <w:proofErr w:type="spellStart"/>
@@ -1298,7 +1501,10 @@
         </w:numPr>
       </w:pPr>
       <w:r>
-        <w:t>LB_09</w:t>
+        <w:t>TM</w:t>
+      </w:r>
+      <w:r>
+        <w:t>_09</w:t>
       </w:r>
     </w:p>
     <w:p>
@@ -1322,7 +1528,10 @@
         </w:numPr>
       </w:pPr>
       <w:r>
-        <w:t>LB_10</w:t>
+        <w:t>TM</w:t>
+      </w:r>
+      <w:r>
+        <w:t>_10</w:t>
       </w:r>
     </w:p>
     <w:p>
@@ -1346,7 +1555,10 @@
         </w:numPr>
       </w:pPr>
       <w:r>
-        <w:t>LB_11</w:t>
+        <w:t>TM</w:t>
+      </w:r>
+      <w:r>
+        <w:t>_11</w:t>
       </w:r>
     </w:p>
     <w:p>
@@ -1378,7 +1590,10 @@
         </w:numPr>
       </w:pPr>
       <w:r>
-        <w:t>LB_12</w:t>
+        <w:t>TM</w:t>
+      </w:r>
+      <w:r>
+        <w:t>_12</w:t>
       </w:r>
     </w:p>
     <w:p>
@@ -1578,13 +1793,15 @@
         <w:pStyle w:val="berschrift2"/>
       </w:pPr>
       <w:r>
-        <w:lastRenderedPageBreak/>
         <w:t>Testmetrik</w:t>
       </w:r>
     </w:p>
     <w:p>
-      <w:bookmarkStart w:id="8" w:name="_GoBack"/>
-      <w:r>
+      <w:r>
+        <w:rPr>
+          <w:noProof/>
+          <w:lang w:eastAsia="de-DE"/>
+        </w:rPr>
         <w:drawing>
           <wp:inline distT="0" distB="0" distL="0" distR="0">
             <wp:extent cx="5682615" cy="1847850"/>
@@ -1634,7 +1851,6 @@
           </wp:inline>
         </w:drawing>
       </w:r>
-      <w:bookmarkEnd w:id="8"/>
     </w:p>
     <w:sectPr>
       <w:pgSz w:w="11906" w:h="16838"/>

</xml_diff>